<commit_message>
Deploying to gh-pages from @ csci-1301/csci-1301.github.io@e2c28cf91c7d64ac53db47f7797da4ddc81c4e95 🚀
</commit_message>
<xml_diff>
--- a/book.docx
+++ b/book.docx
@@ -28,7 +28,7 @@
         <w:pStyle w:val="Date"/>
       </w:pPr>
       <w:r>
-        <w:t xml:space="preserve">May  27, 2021 (09:58:43 PM)</w:t>
+        <w:t xml:space="preserve">May  27, 2021 (11:23:12 PM)</w:t>
       </w:r>
     </w:p>
     <w:sdt>
@@ -38160,7 +38160,7 @@
         <w:pStyle w:val="Compact"/>
       </w:pPr>
       <w:r>
-        <w:t xml:space="preserve">When there are no more questions, they may move on to the nexst step, which is to introduce the class (</w:t>
+        <w:t xml:space="preserve">When there are no more questions, they may move on to the next step, which is to introduce the class (</w:t>
       </w:r>
       <w:r>
         <w:t xml:space="preserve">“</w:t>

</xml_diff>

<commit_message>
Deploying to gh-pages from @ csci-1301/csci-1301.github.io@6025eb5122e70669612ab4112482040931e0be59 🚀
</commit_message>
<xml_diff>
--- a/book.docx
+++ b/book.docx
@@ -28,7 +28,7 @@
         <w:pStyle w:val="Date"/>
       </w:pPr>
       <w:r>
-        <w:t xml:space="preserve">May  27, 2021 (11:23:12 PM)</w:t>
+        <w:t xml:space="preserve">May  27, 2021 (11:23:36 PM)</w:t>
       </w:r>
     </w:p>
     <w:sdt>
@@ -14095,7 +14095,7 @@
         <w:rPr>
           <w:rStyle w:val="StringTok"/>
         </w:rPr>
-        <w:t xml:space="preserve">"Enter the reguested loan amount for the second person:"</w:t>
+        <w:t xml:space="preserve">"Enter the requested loan amount for the second person:"</w:t>
       </w:r>
       <w:r>
         <w:rPr>

</xml_diff>

<commit_message>
Deploying to gh-pages from @ csci-1301/csci-1301.github.io@4228f8fe3f2281c901a48712909fc36bbafee65f 🚀
</commit_message>
<xml_diff>
--- a/book.docx
+++ b/book.docx
@@ -28,7 +28,7 @@
         <w:pStyle w:val="Date"/>
       </w:pPr>
       <w:r>
-        <w:t xml:space="preserve">May  27, 2021 (11:45:05 PM)</w:t>
+        <w:t xml:space="preserve">May  27, 2021 (11:54:02 PM)</w:t>
       </w:r>
     </w:p>
     <w:sdt>
@@ -193,6 +193,9 @@
       </w:pPr>
       <w:r>
         <w:t xml:space="preserve">Python for scripting, Javascript for web pages</w:t>
+      </w:r>
+      <w:r>
+        <w:br/>
       </w:r>
     </w:p>
     <w:p>

</xml_diff>

<commit_message>
Deploying to gh-pages from @ csci-1301/csci-1301.github.io@c418b6038fe46645dbe12013df5762aac447fe6a 🚀
</commit_message>
<xml_diff>
--- a/book.docx
+++ b/book.docx
@@ -28,7 +28,7 @@
         <w:pStyle w:val="Date"/>
       </w:pPr>
       <w:r>
-        <w:t xml:space="preserve">May  28, 2021 (03:39:39 PM)</w:t>
+        <w:t xml:space="preserve">May  28, 2021 (04:47:00 PM)</w:t>
       </w:r>
     </w:p>
     <w:sdt>
@@ -39999,7 +39999,7 @@
                 <w:numId w:val="1000"/>
               </w:numPr>
               <w:pStyle w:val="Compact"/>
-              <w:jc w:val="center"/>
+              <w:jc w:val="left"/>
             </w:pPr>
             <w:r>
               <w:rPr>
@@ -40020,7 +40020,7 @@
                 <w:numId w:val="1000"/>
               </w:numPr>
               <w:pStyle w:val="Compact"/>
-              <w:jc w:val="center"/>
+              <w:jc w:val="left"/>
             </w:pPr>
             <w:r>
               <w:t xml:space="preserve">- attribute:</w:t>
@@ -40046,10 +40046,10 @@
                 <w:numId w:val="1000"/>
               </w:numPr>
               <w:pStyle w:val="Compact"/>
-              <w:jc w:val="center"/>
+              <w:jc w:val="left"/>
             </w:pPr>
             <w:r>
-              <w:t xml:space="preserve">:–:</w:t>
+              <w:t xml:space="preserve">—-</w:t>
             </w:r>
           </w:p>
         </w:tc>
@@ -40063,7 +40063,7 @@
                 <w:numId w:val="1000"/>
               </w:numPr>
               <w:pStyle w:val="Compact"/>
-              <w:jc w:val="center"/>
+              <w:jc w:val="left"/>
             </w:pPr>
             <w:r>
               <w:t xml:space="preserve">+ SetAttribute(attributeParameter:</w:t>
@@ -40101,7 +40101,7 @@
                 <w:numId w:val="1000"/>
               </w:numPr>
               <w:pStyle w:val="Compact"/>
-              <w:jc w:val="center"/>
+              <w:jc w:val="left"/>
             </w:pPr>
             <w:r>
               <w:t xml:space="preserve">+ GetAttribute():</w:t>
@@ -40127,7 +40127,7 @@
                 <w:numId w:val="1000"/>
               </w:numPr>
               <w:pStyle w:val="Compact"/>
-              <w:jc w:val="center"/>
+              <w:jc w:val="left"/>
             </w:pPr>
             <w:r>
               <w:t xml:space="preserve">+ Method(paramName:</w:t>
@@ -40499,7 +40499,7 @@
                 <w:numId w:val="1000"/>
               </w:numPr>
               <w:pStyle w:val="Compact"/>
-              <w:jc w:val="center"/>
+              <w:jc w:val="left"/>
             </w:pPr>
             <w:r>
               <w:rPr>
@@ -40520,7 +40520,7 @@
                 <w:numId w:val="1000"/>
               </w:numPr>
               <w:pStyle w:val="Compact"/>
-              <w:jc w:val="center"/>
+              <w:jc w:val="left"/>
             </w:pPr>
             <w:r>
               <w:t xml:space="preserve">- width:</w:t>
@@ -40546,7 +40546,7 @@
                 <w:numId w:val="1000"/>
               </w:numPr>
               <w:pStyle w:val="Compact"/>
-              <w:jc w:val="center"/>
+              <w:jc w:val="left"/>
             </w:pPr>
             <w:r>
               <w:t xml:space="preserve">- length:</w:t>
@@ -40572,10 +40572,10 @@
                 <w:numId w:val="1000"/>
               </w:numPr>
               <w:pStyle w:val="Compact"/>
-              <w:jc w:val="center"/>
+              <w:jc w:val="left"/>
             </w:pPr>
             <w:r>
-              <w:t xml:space="preserve">:–:</w:t>
+              <w:t xml:space="preserve">—-</w:t>
             </w:r>
           </w:p>
         </w:tc>
@@ -40589,7 +40589,7 @@
                 <w:numId w:val="1000"/>
               </w:numPr>
               <w:pStyle w:val="Compact"/>
-              <w:jc w:val="center"/>
+              <w:jc w:val="left"/>
             </w:pPr>
             <w:r>
               <w:t xml:space="preserve">+ SetLength(lengthParameter:</w:t>
@@ -40618,7 +40618,7 @@
                 <w:numId w:val="1000"/>
               </w:numPr>
               <w:pStyle w:val="Compact"/>
-              <w:jc w:val="center"/>
+              <w:jc w:val="left"/>
             </w:pPr>
             <w:r>
               <w:t xml:space="preserve">+ GetLength():</w:t>
@@ -40644,7 +40644,7 @@
                 <w:numId w:val="1000"/>
               </w:numPr>
               <w:pStyle w:val="Compact"/>
-              <w:jc w:val="center"/>
+              <w:jc w:val="left"/>
             </w:pPr>
             <w:r>
               <w:t xml:space="preserve">+ SetWidth(widthParameter:</w:t>
@@ -40673,7 +40673,7 @@
                 <w:numId w:val="1000"/>
               </w:numPr>
               <w:pStyle w:val="Compact"/>
-              <w:jc w:val="center"/>
+              <w:jc w:val="left"/>
             </w:pPr>
             <w:r>
               <w:t xml:space="preserve">+ GetWidth():</w:t>
@@ -40699,7 +40699,7 @@
                 <w:numId w:val="1000"/>
               </w:numPr>
               <w:pStyle w:val="Compact"/>
-              <w:jc w:val="center"/>
+              <w:jc w:val="left"/>
             </w:pPr>
             <w:r>
               <w:t xml:space="preserve">+ ComputeArea():</w:t>

</xml_diff>